<commit_message>
done with prokect 2 written work
</commit_message>
<xml_diff>
--- a/WrittenWork/PascalGrammarProperlyLeftFactored.docx
+++ b/WrittenWork/PascalGrammarProperlyLeftFactored.docx
@@ -263,293 +263,303 @@
         </w:rPr>
         <w:t>.</w:t>
       </w:r>
+    </w:p>
+    <w:p>
+      <w:pPr>
+        <w:rPr>
+          <w:i/>
+        </w:rPr>
+      </w:pPr>
+      <w:r>
+        <w:t>1.2.3</w:t>
+      </w:r>
+      <w:r>
+        <w:t xml:space="preserve"> </w:t>
+      </w:r>
+      <w:r>
+        <w:tab/>
+      </w:r>
+      <w:r>
+        <w:rPr>
+          <w:i/>
+        </w:rPr>
+        <w:t>program</w:t>
+      </w:r>
+      <w:r>
+        <w:rPr>
+          <w:i/>
+        </w:rPr>
+        <w:t>’</w:t>
+      </w:r>
+      <w:r>
+        <w:t xml:space="preserve">        </w:t>
+      </w:r>
+      <w:r>
+        <w:tab/>
+      </w:r>
+      <w:r>
+        <w:tab/>
+        <w:t xml:space="preserve">--&gt; </w:t>
+      </w:r>
+      <w:r>
+        <w:tab/>
+      </w:r>
+      <w:r>
+        <w:rPr>
+          <w:i/>
+        </w:rPr>
+        <w:t>declarations</w:t>
+      </w:r>
+    </w:p>
+    <w:p>
+      <w:pPr>
+        <w:rPr>
+          <w:i/>
+        </w:rPr>
+      </w:pPr>
+      <w:r>
+        <w:rPr>
+          <w:i/>
+        </w:rPr>
+        <w:t xml:space="preserve"> </w:t>
+      </w:r>
+      <w:r>
+        <w:rPr>
+          <w:i/>
+        </w:rPr>
+        <w:tab/>
+      </w:r>
+      <w:r>
+        <w:rPr>
+          <w:i/>
+        </w:rPr>
+        <w:tab/>
+      </w:r>
+      <w:r>
+        <w:rPr>
+          <w:i/>
+        </w:rPr>
+        <w:tab/>
+      </w:r>
+      <w:r>
+        <w:rPr>
+          <w:i/>
+        </w:rPr>
+        <w:tab/>
+      </w:r>
+      <w:r>
+        <w:rPr>
+          <w:i/>
+        </w:rPr>
+        <w:tab/>
+      </w:r>
+      <w:r>
+        <w:rPr>
+          <w:i/>
+        </w:rPr>
+        <w:t>program’’</w:t>
+      </w:r>
+    </w:p>
+    <w:p>
+      <w:pPr>
+        <w:rPr>
+          <w:i/>
+        </w:rPr>
+      </w:pPr>
+      <w:r>
+        <w:t>1.3.1</w:t>
+      </w:r>
+      <w:r>
+        <w:t xml:space="preserve"> </w:t>
+      </w:r>
+      <w:r>
+        <w:tab/>
+      </w:r>
+      <w:r>
+        <w:rPr>
+          <w:i/>
+        </w:rPr>
+        <w:t>program’’</w:t>
+      </w:r>
+      <w:r>
+        <w:rPr>
+          <w:i/>
+        </w:rPr>
+        <w:tab/>
+      </w:r>
+      <w:r>
+        <w:rPr>
+          <w:i/>
+        </w:rPr>
+        <w:tab/>
+        <w:t>--&gt;</w:t>
+      </w:r>
+      <w:r>
+        <w:rPr>
+          <w:i/>
+        </w:rPr>
+        <w:tab/>
+      </w:r>
+      <w:proofErr w:type="spellStart"/>
+      <w:r>
+        <w:rPr>
+          <w:i/>
+        </w:rPr>
+        <w:t>subdeclarations</w:t>
+      </w:r>
+      <w:proofErr w:type="spellEnd"/>
+    </w:p>
+    <w:p>
+      <w:pPr>
+        <w:rPr>
+          <w:i/>
+        </w:rPr>
+      </w:pPr>
+      <w:r>
+        <w:rPr>
+          <w:i/>
+        </w:rPr>
+        <w:tab/>
+      </w:r>
+      <w:r>
+        <w:rPr>
+          <w:i/>
+        </w:rPr>
+        <w:tab/>
+      </w:r>
+      <w:r>
+        <w:rPr>
+          <w:i/>
+        </w:rPr>
+        <w:tab/>
+      </w:r>
+      <w:r>
+        <w:rPr>
+          <w:i/>
+        </w:rPr>
+        <w:tab/>
+      </w:r>
+      <w:r>
+        <w:rPr>
+          <w:i/>
+        </w:rPr>
+        <w:tab/>
+      </w:r>
+      <w:proofErr w:type="spellStart"/>
+      <w:r>
+        <w:rPr>
+          <w:i/>
+        </w:rPr>
+        <w:t>compound_statement</w:t>
+      </w:r>
+      <w:proofErr w:type="spellEnd"/>
+    </w:p>
+    <w:p>
+      <w:pPr>
+        <w:rPr>
+          <w:b/>
+        </w:rPr>
+      </w:pPr>
+      <w:r>
+        <w:tab/>
+      </w:r>
+      <w:r>
+        <w:tab/>
+      </w:r>
+      <w:r>
+        <w:tab/>
+      </w:r>
+      <w:r>
+        <w:tab/>
+      </w:r>
+      <w:r>
+        <w:tab/>
+      </w:r>
+      <w:r>
+        <w:rPr>
+          <w:b/>
+        </w:rPr>
+        <w:t>.</w:t>
+      </w:r>
+    </w:p>
+    <w:p>
+      <w:pPr>
+        <w:rPr>
+          <w:i/>
+        </w:rPr>
+      </w:pPr>
+      <w:r>
+        <w:t>1.3.2</w:t>
+      </w:r>
+      <w:r>
+        <w:t xml:space="preserve"> </w:t>
+      </w:r>
+      <w:r>
+        <w:tab/>
+      </w:r>
+      <w:r>
+        <w:rPr>
+          <w:i/>
+        </w:rPr>
+        <w:t>program’’</w:t>
+      </w:r>
+      <w:r>
+        <w:rPr>
+          <w:i/>
+        </w:rPr>
+        <w:tab/>
+      </w:r>
+      <w:r>
+        <w:rPr>
+          <w:i/>
+        </w:rPr>
+        <w:tab/>
+        <w:t>--&gt;</w:t>
+      </w:r>
+      <w:r>
+        <w:rPr>
+          <w:i/>
+        </w:rPr>
+        <w:tab/>
+      </w:r>
+      <w:proofErr w:type="spellStart"/>
+      <w:r>
+        <w:rPr>
+          <w:i/>
+        </w:rPr>
+        <w:t>compound_statement</w:t>
+      </w:r>
+      <w:proofErr w:type="spellEnd"/>
+    </w:p>
+    <w:p>
+      <w:pPr>
+        <w:rPr>
+          <w:b/>
+        </w:rPr>
+      </w:pPr>
+      <w:r>
+        <w:tab/>
+      </w:r>
+      <w:r>
+        <w:tab/>
+      </w:r>
+      <w:r>
+        <w:tab/>
+      </w:r>
+      <w:r>
+        <w:tab/>
+      </w:r>
+      <w:r>
+        <w:tab/>
+      </w:r>
       <w:bookmarkStart w:id="0" w:name="_GoBack"/>
+      <w:r>
+        <w:rPr>
+          <w:b/>
+        </w:rPr>
+        <w:t>.</w:t>
+      </w:r>
       <w:bookmarkEnd w:id="0"/>
-    </w:p>
-    <w:p>
-      <w:pPr>
-        <w:rPr>
-          <w:i/>
-        </w:rPr>
-      </w:pPr>
-      <w:r>
-        <w:t>1.2.3</w:t>
-      </w:r>
-      <w:r>
-        <w:t xml:space="preserve"> </w:t>
-      </w:r>
-      <w:r>
-        <w:tab/>
-      </w:r>
-      <w:r>
-        <w:rPr>
-          <w:i/>
-        </w:rPr>
-        <w:t>program</w:t>
-      </w:r>
-      <w:r>
-        <w:rPr>
-          <w:i/>
-        </w:rPr>
-        <w:t>’</w:t>
-      </w:r>
-      <w:r>
-        <w:t xml:space="preserve">        </w:t>
-      </w:r>
-      <w:r>
-        <w:tab/>
-      </w:r>
-      <w:r>
-        <w:tab/>
-        <w:t xml:space="preserve">--&gt; </w:t>
-      </w:r>
-      <w:r>
-        <w:tab/>
-      </w:r>
-      <w:r>
-        <w:rPr>
-          <w:i/>
-        </w:rPr>
-        <w:t>declarations</w:t>
-      </w:r>
-    </w:p>
-    <w:p>
-      <w:pPr>
-        <w:rPr>
-          <w:i/>
-        </w:rPr>
-      </w:pPr>
-      <w:r>
-        <w:rPr>
-          <w:i/>
-        </w:rPr>
-        <w:t xml:space="preserve"> </w:t>
-      </w:r>
-      <w:r>
-        <w:rPr>
-          <w:i/>
-        </w:rPr>
-        <w:tab/>
-      </w:r>
-      <w:r>
-        <w:rPr>
-          <w:i/>
-        </w:rPr>
-        <w:tab/>
-      </w:r>
-      <w:r>
-        <w:rPr>
-          <w:i/>
-        </w:rPr>
-        <w:tab/>
-      </w:r>
-      <w:r>
-        <w:rPr>
-          <w:i/>
-        </w:rPr>
-        <w:tab/>
-      </w:r>
-      <w:r>
-        <w:rPr>
-          <w:i/>
-        </w:rPr>
-        <w:tab/>
-      </w:r>
-      <w:r>
-        <w:rPr>
-          <w:i/>
-        </w:rPr>
-        <w:t>program’’</w:t>
-      </w:r>
-    </w:p>
-    <w:p>
-      <w:pPr>
-        <w:rPr>
-          <w:i/>
-        </w:rPr>
-      </w:pPr>
-      <w:r>
-        <w:t>1.3.1</w:t>
-      </w:r>
-      <w:r>
-        <w:t xml:space="preserve"> </w:t>
-      </w:r>
-      <w:r>
-        <w:tab/>
-      </w:r>
-      <w:r>
-        <w:rPr>
-          <w:i/>
-        </w:rPr>
-        <w:t>program’’</w:t>
-      </w:r>
-      <w:r>
-        <w:rPr>
-          <w:i/>
-        </w:rPr>
-        <w:tab/>
-      </w:r>
-      <w:r>
-        <w:rPr>
-          <w:i/>
-        </w:rPr>
-        <w:tab/>
-        <w:t>--&gt;</w:t>
-      </w:r>
-      <w:r>
-        <w:rPr>
-          <w:i/>
-        </w:rPr>
-        <w:tab/>
-      </w:r>
-      <w:proofErr w:type="spellStart"/>
-      <w:r>
-        <w:rPr>
-          <w:i/>
-        </w:rPr>
-        <w:t>subdeclarations</w:t>
-      </w:r>
-      <w:proofErr w:type="spellEnd"/>
-    </w:p>
-    <w:p>
-      <w:pPr>
-        <w:rPr>
-          <w:i/>
-        </w:rPr>
-      </w:pPr>
-      <w:r>
-        <w:rPr>
-          <w:i/>
-        </w:rPr>
-        <w:tab/>
-      </w:r>
-      <w:r>
-        <w:rPr>
-          <w:i/>
-        </w:rPr>
-        <w:tab/>
-      </w:r>
-      <w:r>
-        <w:rPr>
-          <w:i/>
-        </w:rPr>
-        <w:tab/>
-      </w:r>
-      <w:r>
-        <w:rPr>
-          <w:i/>
-        </w:rPr>
-        <w:tab/>
-      </w:r>
-      <w:r>
-        <w:rPr>
-          <w:i/>
-        </w:rPr>
-        <w:tab/>
-      </w:r>
-      <w:proofErr w:type="spellStart"/>
-      <w:r>
-        <w:rPr>
-          <w:i/>
-        </w:rPr>
-        <w:t>compound_statement</w:t>
-      </w:r>
-      <w:proofErr w:type="spellEnd"/>
-    </w:p>
-    <w:p>
-      <w:pPr>
-        <w:rPr>
-          <w:b/>
-        </w:rPr>
-      </w:pPr>
-      <w:r>
-        <w:tab/>
-      </w:r>
-      <w:r>
-        <w:tab/>
-      </w:r>
-      <w:r>
-        <w:tab/>
-      </w:r>
-      <w:r>
-        <w:tab/>
-      </w:r>
-      <w:r>
-        <w:tab/>
-        <w:t>.</w:t>
-      </w:r>
-    </w:p>
-    <w:p>
-      <w:pPr>
-        <w:rPr>
-          <w:i/>
-        </w:rPr>
-      </w:pPr>
-      <w:r>
-        <w:t>1.3.2</w:t>
-      </w:r>
-      <w:r>
-        <w:t xml:space="preserve"> </w:t>
-      </w:r>
-      <w:r>
-        <w:tab/>
-      </w:r>
-      <w:r>
-        <w:rPr>
-          <w:i/>
-        </w:rPr>
-        <w:t>program’’</w:t>
-      </w:r>
-      <w:r>
-        <w:rPr>
-          <w:i/>
-        </w:rPr>
-        <w:tab/>
-      </w:r>
-      <w:r>
-        <w:rPr>
-          <w:i/>
-        </w:rPr>
-        <w:tab/>
-        <w:t>--&gt;</w:t>
-      </w:r>
-      <w:r>
-        <w:rPr>
-          <w:i/>
-        </w:rPr>
-        <w:tab/>
-      </w:r>
-      <w:proofErr w:type="spellStart"/>
-      <w:r>
-        <w:rPr>
-          <w:i/>
-        </w:rPr>
-        <w:t>compound_statement</w:t>
-      </w:r>
-      <w:proofErr w:type="spellEnd"/>
-    </w:p>
-    <w:p>
-      <w:pPr>
-        <w:rPr>
-          <w:b/>
-        </w:rPr>
-      </w:pPr>
-      <w:r>
-        <w:tab/>
-      </w:r>
-      <w:r>
-        <w:tab/>
-      </w:r>
-      <w:r>
-        <w:tab/>
-      </w:r>
-      <w:r>
-        <w:tab/>
-      </w:r>
-      <w:r>
-        <w:tab/>
-        <w:t>.</w:t>
-      </w:r>
     </w:p>
     <w:p>
       <w:pPr>
@@ -3427,7 +3437,6 @@
       </w:r>
     </w:p>
     <w:p/>
-    <w:p/>
     <w:p>
       <w:r>
         <w:t>19.1</w:t>
@@ -3756,7 +3765,6 @@
     </w:p>
     <w:p>
       <w:r>
-        <w:lastRenderedPageBreak/>
         <w:t>20</w:t>
       </w:r>
       <w:r>

</xml_diff>